<commit_message>
26.09.25 - Interfaccia grafica
</commit_message>
<xml_diff>
--- a/3_Documentazione/TuneJS - Documentazione.docx
+++ b/3_Documentazione/TuneJS - Documentazione.docx
@@ -7158,9 +7158,9 @@
                 <w:lang w:val="it-IT"/>
               </w:rPr>
               <w:drawing>
-                <wp:inline distT="0" distB="0" distL="0" distR="0" wp14:anchorId="648570FB" wp14:editId="6E4C3362">
-                  <wp:extent cx="6120130" cy="2664460"/>
-                  <wp:effectExtent l="0" t="0" r="0" b="2540"/>
+                <wp:inline distT="0" distB="0" distL="0" distR="0" wp14:anchorId="3BEE3687" wp14:editId="3CAEA9BE">
+                  <wp:extent cx="6120130" cy="3349625"/>
+                  <wp:effectExtent l="0" t="0" r="0" b="3175"/>
                   <wp:docPr id="1" name="Immagine 1"/>
                   <wp:cNvGraphicFramePr>
                     <a:graphicFrameLocks xmlns:a="http://schemas.openxmlformats.org/drawingml/2006/main" noChangeAspect="1"/>
@@ -7181,7 +7181,7 @@
                         <pic:spPr>
                           <a:xfrm>
                             <a:off x="0" y="0"/>
-                            <a:ext cx="6120130" cy="2664460"/>
+                            <a:ext cx="6120130" cy="3349625"/>
                           </a:xfrm>
                           <a:prstGeom prst="rect">
                             <a:avLst/>
@@ -7580,7 +7580,7 @@
           <w:lang w:val="it-IT"/>
         </w:rPr>
         <w:drawing>
-          <wp:inline distT="0" distB="0" distL="0" distR="0" wp14:anchorId="6E0F9D6B" wp14:editId="3554A8EF">
+          <wp:inline distT="0" distB="0" distL="0" distR="0" wp14:anchorId="6E0F9D6B" wp14:editId="51FE1A6C">
             <wp:extent cx="2592801" cy="5133975"/>
             <wp:effectExtent l="0" t="0" r="0" b="0"/>
             <wp:docPr id="4" name="Immagine 4"/>
@@ -7656,6 +7656,7 @@
       <w:r>
         <w:rPr>
           <w:b w:val="0"/>
+          <w:noProof/>
         </w:rPr>
         <w:drawing>
           <wp:inline distT="0" distB="0" distL="0" distR="0" wp14:anchorId="4B436039" wp14:editId="184E853E">
@@ -7895,60 +7896,6 @@
       <w:bookmarkEnd w:id="24"/>
     </w:p>
     <w:p>
-      <w:r>
-        <w:t>In questo capitolo dovrà essere mostrato come è stato realizzato il lavoro. Questa parte può differenziarsi dalla progettazione in quanto il risultato ottenuto non per forza può essere come era stato progettato.</w:t>
-      </w:r>
-    </w:p>
-    <w:p>
-      <w:r>
-        <w:t xml:space="preserve">Sulla base di queste informazioni il lavoro svolto dovrà essere riproducibile. </w:t>
-      </w:r>
-    </w:p>
-    <w:p>
-      <w:r>
-        <w:t>In questa parte è richiesto l’inserimento di codice sorgente</w:t>
-      </w:r>
-      <w:r>
-        <w:t xml:space="preserve"> - </w:t>
-      </w:r>
-      <w:r>
-        <w:t>P</w:t>
-      </w:r>
-      <w:r>
-        <w:t xml:space="preserve">rint </w:t>
-      </w:r>
-      <w:r>
-        <w:t>S</w:t>
-      </w:r>
-      <w:r>
-        <w:t xml:space="preserve">creen </w:t>
-      </w:r>
-      <w:r>
-        <w:t xml:space="preserve">- </w:t>
-      </w:r>
-      <w:r>
-        <w:t>di maschere solamente per quei passaggi particolarmente significativi e/o critici.</w:t>
-      </w:r>
-    </w:p>
-    <w:p>
-      <w:r>
-        <w:t>Inoltre,</w:t>
-      </w:r>
-      <w:r>
-        <w:t xml:space="preserve"> dovranno essere descritte eventuali varianti di soluzione o scelte di prodotti con motivazione delle scelte.</w:t>
-      </w:r>
-    </w:p>
-    <w:p>
-      <w:r>
-        <w:t>Non deve apparire nessuna forma di guida d’uso di librerie o di componenti utilizzati. Eventualmente questa va allegata.</w:t>
-      </w:r>
-    </w:p>
-    <w:p>
-      <w:r>
-        <w:t>Per eventuali dettagli si possono inserire riferimenti ai diari.</w:t>
-      </w:r>
-    </w:p>
-    <w:p>
       <w:pPr>
         <w:pStyle w:val="Titolo1"/>
         <w:rPr>
@@ -7957,6 +7904,54 @@
       </w:pPr>
       <w:bookmarkStart w:id="25" w:name="_Toc461179223"/>
       <w:bookmarkStart w:id="26" w:name="_Toc94790460"/>
+      <w:r>
+        <w:rPr>
+          <w:b w:val="0"/>
+        </w:rPr>
+        <w:drawing>
+          <wp:inline distT="0" distB="0" distL="0" distR="0" wp14:anchorId="4ACEE08A" wp14:editId="751E30FD">
+            <wp:extent cx="6120130" cy="2873375"/>
+            <wp:effectExtent l="0" t="0" r="0" b="3175"/>
+            <wp:docPr id="8" name="Immagine 8"/>
+            <wp:cNvGraphicFramePr>
+              <a:graphicFrameLocks xmlns:a="http://schemas.openxmlformats.org/drawingml/2006/main" noChangeAspect="1"/>
+            </wp:cNvGraphicFramePr>
+            <a:graphic xmlns:a="http://schemas.openxmlformats.org/drawingml/2006/main">
+              <a:graphicData uri="http://schemas.openxmlformats.org/drawingml/2006/picture">
+                <pic:pic xmlns:pic="http://schemas.openxmlformats.org/drawingml/2006/picture">
+                  <pic:nvPicPr>
+                    <pic:cNvPr id="1" name=""/>
+                    <pic:cNvPicPr/>
+                  </pic:nvPicPr>
+                  <pic:blipFill>
+                    <a:blip r:embed="rId16"/>
+                    <a:stretch>
+                      <a:fillRect/>
+                    </a:stretch>
+                  </pic:blipFill>
+                  <pic:spPr>
+                    <a:xfrm>
+                      <a:off x="0" y="0"/>
+                      <a:ext cx="6120130" cy="2873375"/>
+                    </a:xfrm>
+                    <a:prstGeom prst="rect">
+                      <a:avLst/>
+                    </a:prstGeom>
+                  </pic:spPr>
+                </pic:pic>
+              </a:graphicData>
+            </a:graphic>
+          </wp:inline>
+        </w:drawing>
+      </w:r>
+    </w:p>
+    <w:p>
+      <w:pPr>
+        <w:pStyle w:val="Titolo1"/>
+        <w:rPr>
+          <w:lang w:val="it-IT"/>
+        </w:rPr>
+      </w:pPr>
       <w:r>
         <w:rPr>
           <w:lang w:val="it-IT"/>
@@ -8770,6 +8765,7 @@
                 <w:szCs w:val="16"/>
                 <w:lang w:eastAsia="ja-JP"/>
               </w:rPr>
+              <w:lastRenderedPageBreak/>
               <w:t>rawtohex</w:t>
             </w:r>
             <w:proofErr w:type="spellEnd"/>
@@ -8930,6 +8926,7 @@
                 <w:sz w:val="18"/>
                 <w:szCs w:val="18"/>
               </w:rPr>
+              <w:lastRenderedPageBreak/>
               <w:t>Risultati</w:t>
             </w:r>
             <w:proofErr w:type="spellEnd"/>
@@ -10155,10 +10152,10 @@
       </w:pPr>
     </w:p>
     <w:sectPr>
-      <w:headerReference w:type="default" r:id="rId16"/>
-      <w:footerReference w:type="default" r:id="rId17"/>
-      <w:headerReference w:type="first" r:id="rId18"/>
-      <w:footerReference w:type="first" r:id="rId19"/>
+      <w:headerReference w:type="default" r:id="rId17"/>
+      <w:footerReference w:type="default" r:id="rId18"/>
+      <w:headerReference w:type="first" r:id="rId19"/>
+      <w:footerReference w:type="first" r:id="rId20"/>
       <w:pgSz w:w="11906" w:h="16838"/>
       <w:pgMar w:top="1985" w:right="1134" w:bottom="1418" w:left="1134" w:header="567" w:footer="567" w:gutter="0"/>
       <w:pgNumType w:start="1"/>

</xml_diff>